<commit_message>
Update DANA Team Project_Group6.docx
</commit_message>
<xml_diff>
--- a/DANA Team Project_Group6.docx
+++ b/DANA Team Project_Group6.docx
@@ -4,7 +4,7 @@
   <w:body>
     <w:p>
       <w:pPr>
-        <w:spacing w:line="240" w:lineRule="auto"/>
+        <w:spacing w:line="360" w:lineRule="auto"/>
         <w:jc w:val="center"/>
         <w:rPr>
           <w:rFonts w:ascii="Times New Roman" w:eastAsia="Times New Roman" w:hAnsi="Times New Roman" w:cs="Times New Roman"/>
@@ -24,18 +24,6 @@
         </w:rPr>
         <w:t>Team Project – Research Proposal</w:t>
       </w:r>
-    </w:p>
-    <w:p>
-      <w:pPr>
-        <w:spacing w:line="240" w:lineRule="auto"/>
-        <w:jc w:val="center"/>
-        <w:rPr>
-          <w:rFonts w:ascii="Times New Roman" w:eastAsia="Times New Roman" w:hAnsi="Times New Roman" w:cs="Times New Roman"/>
-          <w:b/>
-          <w:sz w:val="24"/>
-          <w:szCs w:val="24"/>
-        </w:rPr>
-      </w:pPr>
     </w:p>
     <w:p>
       <w:pPr>
@@ -44,7 +32,7 @@
           <w:ilvl w:val="0"/>
           <w:numId w:val="17"/>
         </w:numPr>
-        <w:spacing w:after="0" w:line="240" w:lineRule="auto"/>
+        <w:spacing w:after="0" w:line="360" w:lineRule="auto"/>
         <w:jc w:val="both"/>
         <w:rPr>
           <w:rFonts w:ascii="Times New Roman" w:eastAsia="Times New Roman" w:hAnsi="Times New Roman" w:cs="Times New Roman"/>
@@ -75,7 +63,7 @@
     </w:p>
     <w:p>
       <w:pPr>
-        <w:spacing w:after="0" w:line="240" w:lineRule="auto"/>
+        <w:spacing w:after="0" w:line="360" w:lineRule="auto"/>
         <w:ind w:left="720"/>
         <w:jc w:val="both"/>
         <w:rPr>
@@ -89,7 +77,7 @@
     </w:p>
     <w:p>
       <w:pPr>
-        <w:spacing w:after="0" w:line="240" w:lineRule="auto"/>
+        <w:spacing w:after="0" w:line="360" w:lineRule="auto"/>
         <w:ind w:left="720"/>
         <w:jc w:val="both"/>
         <w:rPr>
@@ -111,7 +99,7 @@
     </w:p>
     <w:p>
       <w:pPr>
-        <w:spacing w:after="0" w:line="240" w:lineRule="auto"/>
+        <w:spacing w:after="0" w:line="360" w:lineRule="auto"/>
         <w:jc w:val="both"/>
         <w:rPr>
           <w:rFonts w:ascii="Times New Roman" w:eastAsia="Times New Roman" w:hAnsi="Times New Roman" w:cs="Times New Roman"/>
@@ -128,7 +116,7 @@
           <w:ilvl w:val="0"/>
           <w:numId w:val="17"/>
         </w:numPr>
-        <w:spacing w:after="0" w:line="240" w:lineRule="auto"/>
+        <w:spacing w:after="0" w:line="360" w:lineRule="auto"/>
         <w:jc w:val="both"/>
         <w:rPr>
           <w:rFonts w:ascii="Times New Roman" w:eastAsia="Times New Roman" w:hAnsi="Times New Roman" w:cs="Times New Roman"/>
@@ -161,7 +149,7 @@
     </w:p>
     <w:p>
       <w:pPr>
-        <w:spacing w:after="0" w:line="240" w:lineRule="auto"/>
+        <w:spacing w:after="0" w:line="360" w:lineRule="auto"/>
         <w:ind w:left="720"/>
         <w:jc w:val="both"/>
         <w:rPr>
@@ -194,7 +182,7 @@
           <w:right w:val="nil"/>
           <w:between w:val="nil"/>
         </w:pBdr>
-        <w:spacing w:after="0" w:line="240" w:lineRule="auto"/>
+        <w:spacing w:after="0" w:line="360" w:lineRule="auto"/>
         <w:ind w:left="1134" w:hanging="425"/>
         <w:jc w:val="both"/>
         <w:rPr>
@@ -227,7 +215,7 @@
           <w:right w:val="nil"/>
           <w:between w:val="nil"/>
         </w:pBdr>
-        <w:spacing w:after="0" w:line="240" w:lineRule="auto"/>
+        <w:spacing w:after="0" w:line="360" w:lineRule="auto"/>
         <w:ind w:left="1134" w:hanging="425"/>
         <w:jc w:val="both"/>
         <w:rPr>
@@ -260,7 +248,7 @@
           <w:right w:val="nil"/>
           <w:between w:val="nil"/>
         </w:pBdr>
-        <w:spacing w:after="0" w:line="240" w:lineRule="auto"/>
+        <w:spacing w:after="0" w:line="360" w:lineRule="auto"/>
         <w:ind w:left="1134" w:hanging="425"/>
         <w:jc w:val="both"/>
         <w:rPr>
@@ -293,7 +281,7 @@
           <w:right w:val="nil"/>
           <w:between w:val="nil"/>
         </w:pBdr>
-        <w:spacing w:after="0" w:line="240" w:lineRule="auto"/>
+        <w:spacing w:after="0" w:line="360" w:lineRule="auto"/>
         <w:ind w:left="1134" w:hanging="425"/>
         <w:jc w:val="both"/>
         <w:rPr>
@@ -315,7 +303,7 @@
     </w:p>
     <w:p>
       <w:pPr>
-        <w:spacing w:after="0" w:line="240" w:lineRule="auto"/>
+        <w:spacing w:after="0" w:line="360" w:lineRule="auto"/>
         <w:jc w:val="both"/>
         <w:rPr>
           <w:rFonts w:ascii="Times New Roman" w:eastAsia="Times New Roman" w:hAnsi="Times New Roman" w:cs="Times New Roman"/>
@@ -338,7 +326,7 @@
           <w:right w:val="nil"/>
           <w:between w:val="nil"/>
         </w:pBdr>
-        <w:spacing w:after="0" w:line="240" w:lineRule="auto"/>
+        <w:spacing w:after="0" w:line="360" w:lineRule="auto"/>
         <w:jc w:val="both"/>
         <w:rPr>
           <w:rFonts w:ascii="Times New Roman" w:eastAsia="Times New Roman" w:hAnsi="Times New Roman" w:cs="Times New Roman"/>
@@ -357,6 +345,16 @@
           <w:szCs w:val="24"/>
         </w:rPr>
         <w:t>Research questions</w:t>
+      </w:r>
+      <w:r>
+        <w:rPr>
+          <w:rFonts w:ascii="Times New Roman" w:eastAsia="Times New Roman" w:hAnsi="Times New Roman" w:cs="Times New Roman"/>
+          <w:b/>
+          <w:color w:val="000000"/>
+          <w:sz w:val="24"/>
+          <w:szCs w:val="24"/>
+        </w:rPr>
+        <w:t xml:space="preserve"> and Course of Project</w:t>
       </w:r>
       <w:r>
         <w:rPr>
@@ -371,7 +369,7 @@
     </w:p>
     <w:p>
       <w:pPr>
-        <w:spacing w:after="0" w:line="240" w:lineRule="auto"/>
+        <w:spacing w:after="0" w:line="360" w:lineRule="auto"/>
         <w:ind w:left="720"/>
         <w:jc w:val="both"/>
         <w:rPr>
@@ -393,7 +391,7 @@
     </w:p>
     <w:p>
       <w:pPr>
-        <w:spacing w:after="0" w:line="240" w:lineRule="auto"/>
+        <w:spacing w:after="0" w:line="360" w:lineRule="auto"/>
         <w:ind w:left="720"/>
         <w:jc w:val="both"/>
         <w:rPr>
@@ -406,18 +404,12 @@
     </w:p>
     <w:p>
       <w:pPr>
+        <w:pStyle w:val="ListParagraph"/>
         <w:numPr>
           <w:ilvl w:val="0"/>
-          <w:numId w:val="2"/>
+          <w:numId w:val="19"/>
         </w:numPr>
-        <w:pBdr>
-          <w:top w:val="nil"/>
-          <w:left w:val="nil"/>
-          <w:bottom w:val="nil"/>
-          <w:right w:val="nil"/>
-          <w:between w:val="nil"/>
-        </w:pBdr>
-        <w:spacing w:after="0" w:line="240" w:lineRule="auto"/>
+        <w:spacing w:after="0" w:line="360" w:lineRule="auto"/>
         <w:jc w:val="both"/>
         <w:rPr>
           <w:rFonts w:ascii="Times New Roman" w:eastAsia="Times New Roman" w:hAnsi="Times New Roman" w:cs="Times New Roman"/>
@@ -433,16 +425,209 @@
           <w:sz w:val="24"/>
           <w:szCs w:val="24"/>
         </w:rPr>
-        <w:t>Cause, effects, and relationship of air pollution with other aspects</w:t>
+        <w:t>Perform EDA – Exploratory data analysis on the data set to determine:</w:t>
       </w:r>
     </w:p>
     <w:p>
       <w:pPr>
+        <w:pStyle w:val="ListParagraph"/>
+        <w:numPr>
+          <w:ilvl w:val="1"/>
+          <w:numId w:val="17"/>
+        </w:numPr>
+        <w:spacing w:after="0" w:line="360" w:lineRule="auto"/>
+        <w:jc w:val="both"/>
+        <w:rPr>
+          <w:rFonts w:ascii="Times New Roman" w:eastAsia="Times New Roman" w:hAnsi="Times New Roman" w:cs="Times New Roman"/>
+          <w:color w:val="000000"/>
+          <w:sz w:val="24"/>
+          <w:szCs w:val="24"/>
+        </w:rPr>
+      </w:pPr>
+      <w:r>
+        <w:rPr>
+          <w:rFonts w:ascii="Times New Roman" w:eastAsia="Times New Roman" w:hAnsi="Times New Roman" w:cs="Times New Roman"/>
+          <w:color w:val="000000"/>
+          <w:sz w:val="24"/>
+          <w:szCs w:val="24"/>
+        </w:rPr>
+        <w:t>Types of variables and explanations.</w:t>
+      </w:r>
+    </w:p>
+    <w:p>
+      <w:pPr>
+        <w:pStyle w:val="ListParagraph"/>
+        <w:numPr>
+          <w:ilvl w:val="1"/>
+          <w:numId w:val="17"/>
+        </w:numPr>
+        <w:spacing w:after="0" w:line="360" w:lineRule="auto"/>
+        <w:jc w:val="both"/>
+        <w:rPr>
+          <w:rFonts w:ascii="Times New Roman" w:eastAsia="Times New Roman" w:hAnsi="Times New Roman" w:cs="Times New Roman"/>
+          <w:color w:val="000000"/>
+          <w:sz w:val="24"/>
+          <w:szCs w:val="24"/>
+        </w:rPr>
+      </w:pPr>
+      <w:r>
+        <w:rPr>
+          <w:rFonts w:ascii="TimesNewRomanPSMT" w:hAnsi="TimesNewRomanPSMT" w:cs="TimesNewRomanPSMT"/>
+          <w:sz w:val="24"/>
+          <w:szCs w:val="24"/>
+          <w:lang w:val="en-IN"/>
+        </w:rPr>
+        <w:t>Check various issues with the data quality, such as out of range scores</w:t>
+      </w:r>
+      <w:r>
+        <w:rPr>
+          <w:rFonts w:ascii="TimesNewRomanPSMT" w:hAnsi="TimesNewRomanPSMT" w:cs="TimesNewRomanPSMT"/>
+          <w:sz w:val="24"/>
+          <w:szCs w:val="24"/>
+          <w:lang w:val="en-IN"/>
+        </w:rPr>
+        <w:t>, outliers and fix them</w:t>
+      </w:r>
+    </w:p>
+    <w:p>
+      <w:pPr>
+        <w:pStyle w:val="ListParagraph"/>
+        <w:numPr>
+          <w:ilvl w:val="1"/>
+          <w:numId w:val="17"/>
+        </w:numPr>
+        <w:spacing w:after="0" w:line="360" w:lineRule="auto"/>
+        <w:jc w:val="both"/>
+        <w:rPr>
+          <w:rFonts w:ascii="Times New Roman" w:eastAsia="Times New Roman" w:hAnsi="Times New Roman" w:cs="Times New Roman"/>
+          <w:color w:val="000000"/>
+          <w:sz w:val="24"/>
+          <w:szCs w:val="24"/>
+        </w:rPr>
+      </w:pPr>
+      <w:r>
+        <w:rPr>
+          <w:rFonts w:ascii="Times New Roman" w:eastAsia="Times New Roman" w:hAnsi="Times New Roman" w:cs="Times New Roman"/>
+          <w:color w:val="000000"/>
+          <w:sz w:val="24"/>
+          <w:szCs w:val="24"/>
+        </w:rPr>
+        <w:t>Determine missing data, perform imputation using suitable techniques and explain the techniques employed.</w:t>
+      </w:r>
+    </w:p>
+    <w:p>
+      <w:pPr>
+        <w:pStyle w:val="ListParagraph"/>
+        <w:numPr>
+          <w:ilvl w:val="1"/>
+          <w:numId w:val="17"/>
+        </w:numPr>
+        <w:spacing w:after="0" w:line="360" w:lineRule="auto"/>
+        <w:jc w:val="both"/>
+        <w:rPr>
+          <w:rFonts w:ascii="Times New Roman" w:eastAsia="Times New Roman" w:hAnsi="Times New Roman" w:cs="Times New Roman"/>
+          <w:color w:val="000000"/>
+          <w:sz w:val="24"/>
+          <w:szCs w:val="24"/>
+        </w:rPr>
+      </w:pPr>
+      <w:r>
+        <w:rPr>
+          <w:rFonts w:ascii="Times New Roman" w:eastAsia="Times New Roman" w:hAnsi="Times New Roman" w:cs="Times New Roman"/>
+          <w:color w:val="000000"/>
+          <w:sz w:val="24"/>
+          <w:szCs w:val="24"/>
+        </w:rPr>
+        <w:t>Use descriptive statistics and visualization techniques to support the EDA.</w:t>
+      </w:r>
+    </w:p>
+    <w:p>
+      <w:pPr>
+        <w:pStyle w:val="ListParagraph"/>
+        <w:numPr>
+          <w:ilvl w:val="1"/>
+          <w:numId w:val="17"/>
+        </w:numPr>
+        <w:spacing w:after="0" w:line="360" w:lineRule="auto"/>
+        <w:jc w:val="both"/>
+        <w:rPr>
+          <w:rFonts w:ascii="Times New Roman" w:eastAsia="Times New Roman" w:hAnsi="Times New Roman" w:cs="Times New Roman"/>
+          <w:color w:val="000000"/>
+          <w:sz w:val="24"/>
+          <w:szCs w:val="24"/>
+        </w:rPr>
+      </w:pPr>
+      <w:r>
+        <w:rPr>
+          <w:rFonts w:ascii="Times New Roman" w:eastAsia="Times New Roman" w:hAnsi="Times New Roman" w:cs="Times New Roman"/>
+          <w:color w:val="000000"/>
+          <w:sz w:val="24"/>
+          <w:szCs w:val="24"/>
+        </w:rPr>
+        <w:t xml:space="preserve">Determine </w:t>
+      </w:r>
+      <w:r>
+        <w:rPr>
+          <w:rFonts w:ascii="Times New Roman" w:eastAsia="Times New Roman" w:hAnsi="Times New Roman" w:cs="Times New Roman"/>
+          <w:color w:val="000000"/>
+          <w:sz w:val="24"/>
+          <w:szCs w:val="24"/>
+        </w:rPr>
+        <w:t xml:space="preserve">Pearson’s </w:t>
+      </w:r>
+      <w:r>
+        <w:rPr>
+          <w:rFonts w:ascii="Times New Roman" w:eastAsia="Times New Roman" w:hAnsi="Times New Roman" w:cs="Times New Roman"/>
+          <w:color w:val="000000"/>
+          <w:sz w:val="24"/>
+          <w:szCs w:val="24"/>
+        </w:rPr>
+        <w:t>correlations among the variables. Which variables are highly correlated with each other and quantify the degree of correlation? Explain the interpretations</w:t>
+      </w:r>
+    </w:p>
+    <w:p>
+      <w:pPr>
+        <w:pStyle w:val="ListParagraph"/>
+        <w:numPr>
+          <w:ilvl w:val="1"/>
+          <w:numId w:val="17"/>
+        </w:numPr>
+        <w:spacing w:after="0" w:line="360" w:lineRule="auto"/>
+        <w:jc w:val="both"/>
+        <w:rPr>
+          <w:rFonts w:ascii="Times New Roman" w:eastAsia="Times New Roman" w:hAnsi="Times New Roman" w:cs="Times New Roman"/>
+          <w:color w:val="000000"/>
+          <w:sz w:val="24"/>
+          <w:szCs w:val="24"/>
+        </w:rPr>
+      </w:pPr>
+      <w:r>
+        <w:rPr>
+          <w:rFonts w:ascii="Times New Roman" w:eastAsia="Times New Roman" w:hAnsi="Times New Roman" w:cs="Times New Roman"/>
+          <w:color w:val="000000"/>
+          <w:sz w:val="24"/>
+          <w:szCs w:val="24"/>
+        </w:rPr>
+        <w:t>Repeat the above correlation exercise with</w:t>
+      </w:r>
+      <w:r>
+        <w:rPr>
+          <w:rFonts w:ascii="Times New Roman" w:eastAsia="Times New Roman" w:hAnsi="Times New Roman" w:cs="Times New Roman"/>
+          <w:color w:val="000000"/>
+          <w:sz w:val="24"/>
+          <w:szCs w:val="24"/>
+        </w:rPr>
+        <w:t xml:space="preserve"> Spearman’s correlation. Are there any difference between the correlation values? If yes, explain the difference.</w:t>
+      </w:r>
+    </w:p>
+    <w:p>
+      <w:pPr>
+        <w:pStyle w:val="ListParagraph"/>
         <w:numPr>
           <w:ilvl w:val="0"/>
-          <w:numId w:val="3"/>
+          <w:numId w:val="19"/>
         </w:numPr>
-        <w:spacing w:after="0" w:line="240" w:lineRule="auto"/>
+        <w:spacing w:after="0" w:line="360" w:lineRule="auto"/>
         <w:jc w:val="both"/>
         <w:rPr>
           <w:rFonts w:ascii="Times New Roman" w:eastAsia="Times New Roman" w:hAnsi="Times New Roman" w:cs="Times New Roman"/>
@@ -458,16 +643,26 @@
           <w:sz w:val="24"/>
           <w:szCs w:val="24"/>
         </w:rPr>
-        <w:t>What causes air pollution in HCMC, Vietnam.</w:t>
+        <w:t xml:space="preserve">Use external dataset and determine </w:t>
+      </w:r>
+      <w:r>
+        <w:rPr>
+          <w:rFonts w:ascii="Times New Roman" w:eastAsia="Times New Roman" w:hAnsi="Times New Roman" w:cs="Times New Roman"/>
+          <w:color w:val="000000"/>
+          <w:sz w:val="24"/>
+          <w:szCs w:val="24"/>
+        </w:rPr>
+        <w:t>the correlation of temperature, atmospheric pressure, humidity, visibility, and wind speed with the air pollution of HCMC city. Explain how air pollution impacts all other weather parameters.</w:t>
       </w:r>
     </w:p>
     <w:p>
       <w:pPr>
+        <w:pStyle w:val="ListParagraph"/>
         <w:numPr>
           <w:ilvl w:val="0"/>
-          <w:numId w:val="3"/>
+          <w:numId w:val="19"/>
         </w:numPr>
-        <w:spacing w:after="0" w:line="240" w:lineRule="auto"/>
+        <w:spacing w:after="0" w:line="360" w:lineRule="auto"/>
         <w:jc w:val="both"/>
         <w:rPr>
           <w:rFonts w:ascii="Times New Roman" w:eastAsia="Times New Roman" w:hAnsi="Times New Roman" w:cs="Times New Roman"/>
@@ -483,23 +678,18 @@
           <w:sz w:val="24"/>
           <w:szCs w:val="24"/>
         </w:rPr>
-        <w:t>What affects air pollution in HCMC, Vietnam.</w:t>
+        <w:lastRenderedPageBreak/>
+        <w:t>List out inferences from the above analysis and give recommendations to the people of HCMC city from a wellbeing perspective</w:t>
       </w:r>
     </w:p>
     <w:p>
       <w:pPr>
+        <w:pStyle w:val="ListParagraph"/>
         <w:numPr>
           <w:ilvl w:val="0"/>
-          <w:numId w:val="2"/>
+          <w:numId w:val="19"/>
         </w:numPr>
-        <w:pBdr>
-          <w:top w:val="nil"/>
-          <w:left w:val="nil"/>
-          <w:bottom w:val="nil"/>
-          <w:right w:val="nil"/>
-          <w:between w:val="nil"/>
-        </w:pBdr>
-        <w:spacing w:after="0" w:line="240" w:lineRule="auto"/>
+        <w:spacing w:after="0" w:line="360" w:lineRule="auto"/>
         <w:jc w:val="both"/>
         <w:rPr>
           <w:rFonts w:ascii="Times New Roman" w:eastAsia="Times New Roman" w:hAnsi="Times New Roman" w:cs="Times New Roman"/>
@@ -515,22 +705,156 @@
           <w:sz w:val="24"/>
           <w:szCs w:val="24"/>
         </w:rPr>
-        <w:t>Recommendations to dwellers from a well-being perspective</w:t>
-      </w:r>
-      <w:r>
-        <w:rPr>
-          <w:rFonts w:ascii="Times New Roman" w:eastAsia="Times New Roman" w:hAnsi="Times New Roman" w:cs="Times New Roman"/>
-          <w:sz w:val="24"/>
-          <w:szCs w:val="24"/>
-        </w:rPr>
-        <w:t>.</w:t>
+        <w:t>Feature Selection: Based on correlation analysis, determine the top features affecting the air pollution.</w:t>
       </w:r>
     </w:p>
     <w:p>
       <w:pPr>
-        <w:autoSpaceDE w:val="0"/>
-        <w:autoSpaceDN w:val="0"/>
-        <w:spacing w:after="240" w:line="360" w:lineRule="auto"/>
+        <w:pStyle w:val="ListParagraph"/>
+        <w:numPr>
+          <w:ilvl w:val="0"/>
+          <w:numId w:val="19"/>
+        </w:numPr>
+        <w:spacing w:after="0" w:line="360" w:lineRule="auto"/>
+        <w:jc w:val="both"/>
+        <w:rPr>
+          <w:rFonts w:ascii="Times New Roman" w:eastAsia="Times New Roman" w:hAnsi="Times New Roman" w:cs="Times New Roman"/>
+          <w:color w:val="000000"/>
+          <w:sz w:val="24"/>
+          <w:szCs w:val="24"/>
+        </w:rPr>
+      </w:pPr>
+      <w:r>
+        <w:rPr>
+          <w:rFonts w:ascii="Times New Roman" w:eastAsia="Times New Roman" w:hAnsi="Times New Roman" w:cs="Times New Roman"/>
+          <w:color w:val="000000"/>
+          <w:sz w:val="24"/>
+          <w:szCs w:val="24"/>
+        </w:rPr>
+        <w:t xml:space="preserve">Build a </w:t>
+      </w:r>
+      <w:r>
+        <w:rPr>
+          <w:rFonts w:ascii="Times New Roman" w:eastAsia="Times New Roman" w:hAnsi="Times New Roman" w:cs="Times New Roman"/>
+          <w:color w:val="000000"/>
+          <w:sz w:val="24"/>
+          <w:szCs w:val="24"/>
+        </w:rPr>
+        <w:t xml:space="preserve">time series </w:t>
+      </w:r>
+      <w:r>
+        <w:rPr>
+          <w:rFonts w:ascii="Times New Roman" w:eastAsia="Times New Roman" w:hAnsi="Times New Roman" w:cs="Times New Roman"/>
+          <w:color w:val="000000"/>
+          <w:sz w:val="24"/>
+          <w:szCs w:val="24"/>
+        </w:rPr>
+        <w:t>model</w:t>
+      </w:r>
+      <w:r>
+        <w:rPr>
+          <w:rFonts w:ascii="Times New Roman" w:eastAsia="Times New Roman" w:hAnsi="Times New Roman" w:cs="Times New Roman"/>
+          <w:color w:val="000000"/>
+          <w:sz w:val="24"/>
+          <w:szCs w:val="24"/>
+        </w:rPr>
+        <w:t xml:space="preserve"> using the selected features</w:t>
+      </w:r>
+      <w:r>
+        <w:rPr>
+          <w:rFonts w:ascii="Times New Roman" w:eastAsia="Times New Roman" w:hAnsi="Times New Roman" w:cs="Times New Roman"/>
+          <w:color w:val="000000"/>
+          <w:sz w:val="24"/>
+          <w:szCs w:val="24"/>
+        </w:rPr>
+        <w:t xml:space="preserve"> to forecast</w:t>
+      </w:r>
+      <w:r>
+        <w:rPr>
+          <w:rFonts w:ascii="Times New Roman" w:eastAsia="Times New Roman" w:hAnsi="Times New Roman" w:cs="Times New Roman"/>
+          <w:color w:val="000000"/>
+          <w:sz w:val="24"/>
+          <w:szCs w:val="24"/>
+        </w:rPr>
+        <w:t>/ Predict</w:t>
+      </w:r>
+      <w:r>
+        <w:rPr>
+          <w:rFonts w:ascii="Times New Roman" w:eastAsia="Times New Roman" w:hAnsi="Times New Roman" w:cs="Times New Roman"/>
+          <w:color w:val="000000"/>
+          <w:sz w:val="24"/>
+          <w:szCs w:val="24"/>
+        </w:rPr>
+        <w:t xml:space="preserve"> the air pollution</w:t>
+      </w:r>
+      <w:r>
+        <w:rPr>
+          <w:rFonts w:ascii="Times New Roman" w:eastAsia="Times New Roman" w:hAnsi="Times New Roman" w:cs="Times New Roman"/>
+          <w:color w:val="000000"/>
+          <w:sz w:val="24"/>
+          <w:szCs w:val="24"/>
+        </w:rPr>
+        <w:t xml:space="preserve"> level</w:t>
+      </w:r>
+      <w:r>
+        <w:rPr>
+          <w:rFonts w:ascii="Times New Roman" w:eastAsia="Times New Roman" w:hAnsi="Times New Roman" w:cs="Times New Roman"/>
+          <w:color w:val="000000"/>
+          <w:sz w:val="24"/>
+          <w:szCs w:val="24"/>
+        </w:rPr>
+        <w:t xml:space="preserve"> </w:t>
+      </w:r>
+      <w:r>
+        <w:rPr>
+          <w:rFonts w:ascii="Times New Roman" w:eastAsia="Times New Roman" w:hAnsi="Times New Roman" w:cs="Times New Roman"/>
+          <w:color w:val="000000"/>
+          <w:sz w:val="24"/>
+          <w:szCs w:val="24"/>
+        </w:rPr>
+        <w:t>for the month</w:t>
+      </w:r>
+      <w:r>
+        <w:rPr>
+          <w:rFonts w:ascii="Times New Roman" w:eastAsia="Times New Roman" w:hAnsi="Times New Roman" w:cs="Times New Roman"/>
+          <w:color w:val="000000"/>
+          <w:sz w:val="24"/>
+          <w:szCs w:val="24"/>
+        </w:rPr>
+        <w:t xml:space="preserve"> Dec 2021 based on previous trends of air pollution</w:t>
+      </w:r>
+      <w:r>
+        <w:rPr>
+          <w:rFonts w:ascii="Times New Roman" w:eastAsia="Times New Roman" w:hAnsi="Times New Roman" w:cs="Times New Roman"/>
+          <w:color w:val="000000"/>
+          <w:sz w:val="24"/>
+          <w:szCs w:val="24"/>
+        </w:rPr>
+        <w:t xml:space="preserve">. Perform feature engineering / scaling if required. Evaluate the model accuracy and explain the </w:t>
+      </w:r>
+      <w:r>
+        <w:rPr>
+          <w:rFonts w:ascii="Times New Roman" w:eastAsia="Times New Roman" w:hAnsi="Times New Roman" w:cs="Times New Roman"/>
+          <w:color w:val="000000"/>
+          <w:sz w:val="24"/>
+          <w:szCs w:val="24"/>
+        </w:rPr>
+        <w:t>working</w:t>
+      </w:r>
+      <w:r>
+        <w:rPr>
+          <w:rFonts w:ascii="Times New Roman" w:eastAsia="Times New Roman" w:hAnsi="Times New Roman" w:cs="Times New Roman"/>
+          <w:color w:val="000000"/>
+          <w:sz w:val="24"/>
+          <w:szCs w:val="24"/>
+        </w:rPr>
+        <w:t xml:space="preserve"> of the model.</w:t>
+      </w:r>
+    </w:p>
+    <w:p>
+      <w:pPr>
+        <w:spacing w:after="0" w:line="360" w:lineRule="auto"/>
+        <w:jc w:val="both"/>
         <w:rPr>
           <w:rFonts w:ascii="Times New Roman" w:eastAsia="Times New Roman" w:hAnsi="Times New Roman" w:cs="Times New Roman"/>
           <w:color w:val="000000"/>
@@ -806,7 +1130,6 @@
           <w:sz w:val="24"/>
           <w:szCs w:val="24"/>
         </w:rPr>
-        <w:lastRenderedPageBreak/>
         <w:t xml:space="preserve">Interpretation and Recommendations: </w:t>
       </w:r>
       <w:r>
@@ -913,7 +1236,7 @@
     </w:p>
     <w:p>
       <w:pPr>
-        <w:spacing w:after="0" w:line="240" w:lineRule="auto"/>
+        <w:spacing w:after="0" w:line="360" w:lineRule="auto"/>
         <w:jc w:val="both"/>
         <w:rPr>
           <w:rFonts w:ascii="Times New Roman" w:eastAsia="Times New Roman" w:hAnsi="Times New Roman" w:cs="Times New Roman"/>
@@ -959,7 +1282,7 @@
           <w:right w:val="nil"/>
           <w:between w:val="nil"/>
         </w:pBdr>
-        <w:spacing w:after="0" w:line="240" w:lineRule="auto"/>
+        <w:spacing w:after="0" w:line="360" w:lineRule="auto"/>
         <w:jc w:val="both"/>
         <w:rPr>
           <w:rFonts w:ascii="Times New Roman" w:eastAsia="Times New Roman" w:hAnsi="Times New Roman" w:cs="Times New Roman"/>
@@ -984,7 +1307,7 @@
           <w:right w:val="nil"/>
           <w:between w:val="nil"/>
         </w:pBdr>
-        <w:spacing w:after="0" w:line="240" w:lineRule="auto"/>
+        <w:spacing w:after="0" w:line="360" w:lineRule="auto"/>
         <w:jc w:val="both"/>
         <w:rPr>
           <w:rFonts w:ascii="Times New Roman" w:eastAsia="Times New Roman" w:hAnsi="Times New Roman" w:cs="Times New Roman"/>
@@ -1007,7 +1330,7 @@
     </w:p>
     <w:p>
       <w:pPr>
-        <w:spacing w:after="0" w:line="240" w:lineRule="auto"/>
+        <w:spacing w:after="0" w:line="360" w:lineRule="auto"/>
         <w:jc w:val="both"/>
         <w:rPr>
           <w:rFonts w:ascii="Times New Roman" w:eastAsia="Times New Roman" w:hAnsi="Times New Roman" w:cs="Times New Roman"/>
@@ -1021,14 +1344,14 @@
     <w:tbl>
       <w:tblPr>
         <w:tblStyle w:val="a"/>
-        <w:tblW w:w="8878" w:type="dxa"/>
+        <w:tblW w:w="9861" w:type="dxa"/>
         <w:tblInd w:w="610" w:type="dxa"/>
         <w:tblLayout w:type="fixed"/>
         <w:tblLook w:val="0400" w:firstRow="0" w:lastRow="0" w:firstColumn="0" w:lastColumn="0" w:noHBand="0" w:noVBand="1"/>
       </w:tblPr>
       <w:tblGrid>
-        <w:gridCol w:w="5745"/>
-        <w:gridCol w:w="3133"/>
+        <w:gridCol w:w="6381"/>
+        <w:gridCol w:w="3480"/>
       </w:tblGrid>
       <w:tr>
         <w:trPr>
@@ -1036,7 +1359,7 @@
         </w:trPr>
         <w:tc>
           <w:tcPr>
-            <w:tcW w:w="5745" w:type="dxa"/>
+            <w:tcW w:w="6381" w:type="dxa"/>
             <w:tcBorders>
               <w:top w:val="single" w:sz="8" w:space="0" w:color="000000"/>
               <w:left w:val="single" w:sz="8" w:space="0" w:color="000000"/>
@@ -1054,7 +1377,7 @@
           </w:tcPr>
           <w:p>
             <w:pPr>
-              <w:spacing w:after="0" w:line="240" w:lineRule="auto"/>
+              <w:spacing w:after="0" w:line="360" w:lineRule="auto"/>
               <w:ind w:left="142" w:hanging="578"/>
               <w:jc w:val="center"/>
               <w:rPr>
@@ -1077,7 +1400,7 @@
         </w:tc>
         <w:tc>
           <w:tcPr>
-            <w:tcW w:w="3133" w:type="dxa"/>
+            <w:tcW w:w="3480" w:type="dxa"/>
             <w:tcBorders>
               <w:top w:val="single" w:sz="8" w:space="0" w:color="000000"/>
               <w:left w:val="single" w:sz="8" w:space="0" w:color="000000"/>
@@ -1095,7 +1418,7 @@
           </w:tcPr>
           <w:p>
             <w:pPr>
-              <w:spacing w:after="0" w:line="240" w:lineRule="auto"/>
+              <w:spacing w:after="0" w:line="360" w:lineRule="auto"/>
               <w:ind w:left="54"/>
               <w:jc w:val="center"/>
               <w:rPr>
@@ -1123,7 +1446,7 @@
         </w:trPr>
         <w:tc>
           <w:tcPr>
-            <w:tcW w:w="5745" w:type="dxa"/>
+            <w:tcW w:w="6381" w:type="dxa"/>
             <w:tcBorders>
               <w:top w:val="single" w:sz="8" w:space="0" w:color="000000"/>
               <w:left w:val="single" w:sz="8" w:space="0" w:color="000000"/>
@@ -1143,7 +1466,7 @@
                 <w:ilvl w:val="0"/>
                 <w:numId w:val="7"/>
               </w:numPr>
-              <w:spacing w:after="0" w:line="240" w:lineRule="auto"/>
+              <w:spacing w:after="0" w:line="360" w:lineRule="auto"/>
               <w:rPr>
                 <w:rFonts w:ascii="Times New Roman" w:eastAsia="Times New Roman" w:hAnsi="Times New Roman" w:cs="Times New Roman"/>
                 <w:b/>
@@ -1176,7 +1499,7 @@
                 <w:right w:val="nil"/>
                 <w:between w:val="nil"/>
               </w:pBdr>
-              <w:spacing w:after="0" w:line="240" w:lineRule="auto"/>
+              <w:spacing w:after="0" w:line="360" w:lineRule="auto"/>
               <w:ind w:left="840" w:hanging="426"/>
               <w:rPr>
                 <w:rFonts w:ascii="Times New Roman" w:eastAsia="Times New Roman" w:hAnsi="Times New Roman" w:cs="Times New Roman"/>
@@ -1208,7 +1531,7 @@
                 <w:right w:val="nil"/>
                 <w:between w:val="nil"/>
               </w:pBdr>
-              <w:spacing w:after="0" w:line="240" w:lineRule="auto"/>
+              <w:spacing w:after="0" w:line="360" w:lineRule="auto"/>
               <w:ind w:left="840" w:hanging="426"/>
               <w:rPr>
                 <w:rFonts w:ascii="Times New Roman" w:eastAsia="Times New Roman" w:hAnsi="Times New Roman" w:cs="Times New Roman"/>
@@ -1224,13 +1547,14 @@
                 <w:sz w:val="24"/>
                 <w:szCs w:val="24"/>
               </w:rPr>
+              <w:lastRenderedPageBreak/>
               <w:t>Team will use common filenames, variable name for consistency and easy harmonization of the data during merging or consolidated analysis.</w:t>
             </w:r>
           </w:p>
         </w:tc>
         <w:tc>
           <w:tcPr>
-            <w:tcW w:w="3133" w:type="dxa"/>
+            <w:tcW w:w="3480" w:type="dxa"/>
             <w:tcBorders>
               <w:top w:val="single" w:sz="8" w:space="0" w:color="000000"/>
               <w:left w:val="single" w:sz="8" w:space="0" w:color="000000"/>
@@ -1246,7 +1570,7 @@
           </w:tcPr>
           <w:p>
             <w:pPr>
-              <w:spacing w:after="0" w:line="240" w:lineRule="auto"/>
+              <w:spacing w:after="0" w:line="360" w:lineRule="auto"/>
               <w:ind w:left="360"/>
               <w:jc w:val="center"/>
               <w:rPr>
@@ -1259,7 +1583,7 @@
           </w:p>
           <w:p>
             <w:pPr>
-              <w:spacing w:after="0" w:line="240" w:lineRule="auto"/>
+              <w:spacing w:after="0" w:line="360" w:lineRule="auto"/>
               <w:ind w:left="196" w:hanging="142"/>
               <w:jc w:val="center"/>
               <w:rPr>
@@ -1306,7 +1630,7 @@
         </w:trPr>
         <w:tc>
           <w:tcPr>
-            <w:tcW w:w="5745" w:type="dxa"/>
+            <w:tcW w:w="6381" w:type="dxa"/>
             <w:tcBorders>
               <w:top w:val="single" w:sz="8" w:space="0" w:color="000000"/>
               <w:left w:val="single" w:sz="8" w:space="0" w:color="000000"/>
@@ -1326,7 +1650,7 @@
                 <w:ilvl w:val="0"/>
                 <w:numId w:val="7"/>
               </w:numPr>
-              <w:spacing w:after="0" w:line="240" w:lineRule="auto"/>
+              <w:spacing w:after="0" w:line="360" w:lineRule="auto"/>
               <w:rPr>
                 <w:rFonts w:ascii="Times New Roman" w:eastAsia="Times New Roman" w:hAnsi="Times New Roman" w:cs="Times New Roman"/>
                 <w:b/>
@@ -1343,6 +1667,7 @@
                 <w:sz w:val="24"/>
                 <w:szCs w:val="24"/>
               </w:rPr>
+              <w:lastRenderedPageBreak/>
               <w:t>External Datasets</w:t>
             </w:r>
           </w:p>
@@ -1359,7 +1684,7 @@
                 <w:right w:val="nil"/>
                 <w:between w:val="nil"/>
               </w:pBdr>
-              <w:spacing w:after="0" w:line="240" w:lineRule="auto"/>
+              <w:spacing w:after="0" w:line="360" w:lineRule="auto"/>
               <w:rPr>
                 <w:rFonts w:ascii="Times New Roman" w:eastAsia="Times New Roman" w:hAnsi="Times New Roman" w:cs="Times New Roman"/>
                 <w:b/>
@@ -1384,7 +1709,7 @@
                 <w:ilvl w:val="1"/>
                 <w:numId w:val="10"/>
               </w:numPr>
-              <w:spacing w:after="0" w:line="240" w:lineRule="auto"/>
+              <w:spacing w:after="0" w:line="360" w:lineRule="auto"/>
               <w:jc w:val="both"/>
               <w:rPr>
                 <w:rFonts w:ascii="Times New Roman" w:eastAsia="Times New Roman" w:hAnsi="Times New Roman" w:cs="Times New Roman"/>
@@ -1409,7 +1734,7 @@
                 <w:ilvl w:val="1"/>
                 <w:numId w:val="10"/>
               </w:numPr>
-              <w:spacing w:after="0" w:line="240" w:lineRule="auto"/>
+              <w:spacing w:after="0" w:line="360" w:lineRule="auto"/>
               <w:jc w:val="both"/>
               <w:rPr>
                 <w:rFonts w:ascii="Times New Roman" w:eastAsia="Times New Roman" w:hAnsi="Times New Roman" w:cs="Times New Roman"/>
@@ -1434,7 +1759,7 @@
                 <w:ilvl w:val="1"/>
                 <w:numId w:val="10"/>
               </w:numPr>
-              <w:spacing w:after="0" w:line="240" w:lineRule="auto"/>
+              <w:spacing w:after="0" w:line="360" w:lineRule="auto"/>
               <w:jc w:val="both"/>
               <w:rPr>
                 <w:rFonts w:ascii="Times New Roman" w:eastAsia="Times New Roman" w:hAnsi="Times New Roman" w:cs="Times New Roman"/>
@@ -1459,7 +1784,7 @@
                 <w:ilvl w:val="1"/>
                 <w:numId w:val="10"/>
               </w:numPr>
-              <w:spacing w:after="0" w:line="240" w:lineRule="auto"/>
+              <w:spacing w:after="0" w:line="360" w:lineRule="auto"/>
               <w:jc w:val="both"/>
               <w:rPr>
                 <w:rFonts w:ascii="Times New Roman" w:eastAsia="Times New Roman" w:hAnsi="Times New Roman" w:cs="Times New Roman"/>
@@ -1484,7 +1809,7 @@
                 <w:ilvl w:val="1"/>
                 <w:numId w:val="10"/>
               </w:numPr>
-              <w:spacing w:after="0" w:line="240" w:lineRule="auto"/>
+              <w:spacing w:after="0" w:line="360" w:lineRule="auto"/>
               <w:jc w:val="both"/>
               <w:rPr>
                 <w:rFonts w:ascii="Times New Roman" w:eastAsia="Times New Roman" w:hAnsi="Times New Roman" w:cs="Times New Roman"/>
@@ -1509,7 +1834,7 @@
                 <w:ilvl w:val="1"/>
                 <w:numId w:val="10"/>
               </w:numPr>
-              <w:spacing w:after="0" w:line="240" w:lineRule="auto"/>
+              <w:spacing w:after="0" w:line="360" w:lineRule="auto"/>
               <w:jc w:val="both"/>
               <w:rPr>
                 <w:rFonts w:ascii="Times New Roman" w:eastAsia="Times New Roman" w:hAnsi="Times New Roman" w:cs="Times New Roman"/>
@@ -1530,7 +1855,7 @@
           </w:p>
           <w:p>
             <w:pPr>
-              <w:spacing w:after="0" w:line="240" w:lineRule="auto"/>
+              <w:spacing w:after="0" w:line="360" w:lineRule="auto"/>
               <w:jc w:val="both"/>
               <w:rPr>
                 <w:rFonts w:ascii="Times New Roman" w:eastAsia="Times New Roman" w:hAnsi="Times New Roman" w:cs="Times New Roman"/>
@@ -1553,22 +1878,21 @@
                 <w:right w:val="nil"/>
                 <w:between w:val="nil"/>
               </w:pBdr>
-              <w:spacing w:after="0" w:line="240" w:lineRule="auto"/>
-              <w:rPr>
-                <w:rFonts w:ascii="Times New Roman" w:eastAsia="Times New Roman" w:hAnsi="Times New Roman" w:cs="Times New Roman"/>
-                <w:color w:val="000000"/>
-                <w:sz w:val="24"/>
-                <w:szCs w:val="24"/>
-              </w:rPr>
-            </w:pPr>
-            <w:r>
-              <w:rPr>
-                <w:rFonts w:ascii="Times New Roman" w:eastAsia="Times New Roman" w:hAnsi="Times New Roman" w:cs="Times New Roman"/>
-                <w:color w:val="000000"/>
-                <w:sz w:val="24"/>
-                <w:szCs w:val="24"/>
-              </w:rPr>
-              <w:lastRenderedPageBreak/>
+              <w:spacing w:after="0" w:line="360" w:lineRule="auto"/>
+              <w:rPr>
+                <w:rFonts w:ascii="Times New Roman" w:eastAsia="Times New Roman" w:hAnsi="Times New Roman" w:cs="Times New Roman"/>
+                <w:color w:val="000000"/>
+                <w:sz w:val="24"/>
+                <w:szCs w:val="24"/>
+              </w:rPr>
+            </w:pPr>
+            <w:r>
+              <w:rPr>
+                <w:rFonts w:ascii="Times New Roman" w:eastAsia="Times New Roman" w:hAnsi="Times New Roman" w:cs="Times New Roman"/>
+                <w:color w:val="000000"/>
+                <w:sz w:val="24"/>
+                <w:szCs w:val="24"/>
+              </w:rPr>
               <w:t xml:space="preserve">To discuss and shortlist which of the above factors will be used for further analysis. </w:t>
             </w:r>
           </w:p>
@@ -1581,7 +1905,7 @@
                 <w:right w:val="nil"/>
                 <w:between w:val="nil"/>
               </w:pBdr>
-              <w:spacing w:after="0" w:line="240" w:lineRule="auto"/>
+              <w:spacing w:after="0" w:line="360" w:lineRule="auto"/>
               <w:ind w:left="1800"/>
               <w:rPr>
                 <w:rFonts w:ascii="Times New Roman" w:eastAsia="Times New Roman" w:hAnsi="Times New Roman" w:cs="Times New Roman"/>
@@ -1595,7 +1919,7 @@
         </w:tc>
         <w:tc>
           <w:tcPr>
-            <w:tcW w:w="3133" w:type="dxa"/>
+            <w:tcW w:w="3480" w:type="dxa"/>
             <w:tcBorders>
               <w:top w:val="single" w:sz="8" w:space="0" w:color="000000"/>
               <w:left w:val="single" w:sz="8" w:space="0" w:color="000000"/>
@@ -1611,7 +1935,7 @@
           </w:tcPr>
           <w:p>
             <w:pPr>
-              <w:spacing w:after="0" w:line="240" w:lineRule="auto"/>
+              <w:spacing w:after="0" w:line="360" w:lineRule="auto"/>
               <w:jc w:val="center"/>
               <w:rPr>
                 <w:rFonts w:ascii="Times New Roman" w:eastAsia="Times New Roman" w:hAnsi="Times New Roman" w:cs="Times New Roman"/>
@@ -1623,7 +1947,7 @@
           </w:p>
           <w:p>
             <w:pPr>
-              <w:spacing w:after="0" w:line="240" w:lineRule="auto"/>
+              <w:spacing w:after="0" w:line="360" w:lineRule="auto"/>
               <w:jc w:val="center"/>
               <w:rPr>
                 <w:rFonts w:ascii="Times New Roman" w:eastAsia="Times New Roman" w:hAnsi="Times New Roman" w:cs="Times New Roman"/>
@@ -1663,7 +1987,7 @@
           </w:p>
           <w:p>
             <w:pPr>
-              <w:spacing w:after="0" w:line="240" w:lineRule="auto"/>
+              <w:spacing w:after="0" w:line="360" w:lineRule="auto"/>
               <w:jc w:val="center"/>
               <w:rPr>
                 <w:rFonts w:ascii="Times New Roman" w:eastAsia="Times New Roman" w:hAnsi="Times New Roman" w:cs="Times New Roman"/>
@@ -1675,7 +1999,7 @@
           </w:p>
           <w:p>
             <w:pPr>
-              <w:spacing w:after="0" w:line="240" w:lineRule="auto"/>
+              <w:spacing w:after="0" w:line="360" w:lineRule="auto"/>
               <w:jc w:val="center"/>
               <w:rPr>
                 <w:rFonts w:ascii="Times New Roman" w:eastAsia="Times New Roman" w:hAnsi="Times New Roman" w:cs="Times New Roman"/>
@@ -1687,7 +2011,7 @@
           </w:p>
           <w:p>
             <w:pPr>
-              <w:spacing w:after="0" w:line="240" w:lineRule="auto"/>
+              <w:spacing w:after="0" w:line="360" w:lineRule="auto"/>
               <w:jc w:val="center"/>
               <w:rPr>
                 <w:rFonts w:ascii="Times New Roman" w:eastAsia="Times New Roman" w:hAnsi="Times New Roman" w:cs="Times New Roman"/>
@@ -1699,7 +2023,7 @@
           </w:p>
           <w:p>
             <w:pPr>
-              <w:spacing w:after="0" w:line="240" w:lineRule="auto"/>
+              <w:spacing w:after="0" w:line="360" w:lineRule="auto"/>
               <w:jc w:val="center"/>
               <w:rPr>
                 <w:rFonts w:ascii="Times New Roman" w:eastAsia="Times New Roman" w:hAnsi="Times New Roman" w:cs="Times New Roman"/>
@@ -1711,7 +2035,7 @@
           </w:p>
           <w:p>
             <w:pPr>
-              <w:spacing w:after="0" w:line="240" w:lineRule="auto"/>
+              <w:spacing w:after="0" w:line="360" w:lineRule="auto"/>
               <w:jc w:val="center"/>
               <w:rPr>
                 <w:rFonts w:ascii="Times New Roman" w:eastAsia="Times New Roman" w:hAnsi="Times New Roman" w:cs="Times New Roman"/>
@@ -1723,7 +2047,7 @@
           </w:p>
           <w:p>
             <w:pPr>
-              <w:spacing w:after="0" w:line="240" w:lineRule="auto"/>
+              <w:spacing w:after="0" w:line="360" w:lineRule="auto"/>
               <w:jc w:val="center"/>
               <w:rPr>
                 <w:rFonts w:ascii="Times New Roman" w:eastAsia="Times New Roman" w:hAnsi="Times New Roman" w:cs="Times New Roman"/>
@@ -1735,7 +2059,7 @@
           </w:p>
           <w:p>
             <w:pPr>
-              <w:spacing w:after="0" w:line="240" w:lineRule="auto"/>
+              <w:spacing w:after="0" w:line="360" w:lineRule="auto"/>
               <w:jc w:val="center"/>
               <w:rPr>
                 <w:rFonts w:ascii="Times New Roman" w:eastAsia="Times New Roman" w:hAnsi="Times New Roman" w:cs="Times New Roman"/>
@@ -1747,7 +2071,7 @@
           </w:p>
           <w:p>
             <w:pPr>
-              <w:spacing w:after="0" w:line="240" w:lineRule="auto"/>
+              <w:spacing w:after="0" w:line="360" w:lineRule="auto"/>
               <w:jc w:val="center"/>
               <w:rPr>
                 <w:rFonts w:ascii="Times New Roman" w:eastAsia="Times New Roman" w:hAnsi="Times New Roman" w:cs="Times New Roman"/>
@@ -1759,7 +2083,7 @@
           </w:p>
           <w:p>
             <w:pPr>
-              <w:spacing w:after="0" w:line="240" w:lineRule="auto"/>
+              <w:spacing w:after="0" w:line="360" w:lineRule="auto"/>
               <w:jc w:val="center"/>
               <w:rPr>
                 <w:rFonts w:ascii="Times New Roman" w:eastAsia="Times New Roman" w:hAnsi="Times New Roman" w:cs="Times New Roman"/>
@@ -1771,7 +2095,7 @@
           </w:p>
           <w:p>
             <w:pPr>
-              <w:spacing w:after="0" w:line="240" w:lineRule="auto"/>
+              <w:spacing w:after="0" w:line="360" w:lineRule="auto"/>
               <w:jc w:val="center"/>
               <w:rPr>
                 <w:rFonts w:ascii="Times New Roman" w:eastAsia="Times New Roman" w:hAnsi="Times New Roman" w:cs="Times New Roman"/>
@@ -1783,7 +2107,7 @@
           </w:p>
           <w:p>
             <w:pPr>
-              <w:spacing w:after="0" w:line="240" w:lineRule="auto"/>
+              <w:spacing w:after="0" w:line="360" w:lineRule="auto"/>
               <w:jc w:val="center"/>
               <w:rPr>
                 <w:rFonts w:ascii="Times New Roman" w:eastAsia="Times New Roman" w:hAnsi="Times New Roman" w:cs="Times New Roman"/>
@@ -1795,7 +2119,7 @@
           </w:p>
           <w:p>
             <w:pPr>
-              <w:spacing w:after="0" w:line="240" w:lineRule="auto"/>
+              <w:spacing w:after="0" w:line="360" w:lineRule="auto"/>
               <w:jc w:val="center"/>
               <w:rPr>
                 <w:rFonts w:ascii="Times New Roman" w:eastAsia="Times New Roman" w:hAnsi="Times New Roman" w:cs="Times New Roman"/>
@@ -1807,7 +2131,7 @@
           </w:p>
           <w:p>
             <w:pPr>
-              <w:spacing w:after="0" w:line="240" w:lineRule="auto"/>
+              <w:spacing w:after="0" w:line="360" w:lineRule="auto"/>
               <w:jc w:val="center"/>
               <w:rPr>
                 <w:rFonts w:ascii="Times New Roman" w:eastAsia="Times New Roman" w:hAnsi="Times New Roman" w:cs="Times New Roman"/>
@@ -1819,7 +2143,7 @@
           </w:p>
           <w:p>
             <w:pPr>
-              <w:spacing w:after="0" w:line="240" w:lineRule="auto"/>
+              <w:spacing w:after="0" w:line="360" w:lineRule="auto"/>
               <w:jc w:val="center"/>
               <w:rPr>
                 <w:rFonts w:ascii="Times New Roman" w:eastAsia="Times New Roman" w:hAnsi="Times New Roman" w:cs="Times New Roman"/>
@@ -1831,7 +2155,7 @@
           </w:p>
           <w:p>
             <w:pPr>
-              <w:spacing w:after="0" w:line="240" w:lineRule="auto"/>
+              <w:spacing w:after="0" w:line="360" w:lineRule="auto"/>
               <w:jc w:val="center"/>
               <w:rPr>
                 <w:rFonts w:ascii="Times New Roman" w:eastAsia="Times New Roman" w:hAnsi="Times New Roman" w:cs="Times New Roman"/>
@@ -1850,7 +2174,7 @@
                 <w:right w:val="nil"/>
                 <w:between w:val="nil"/>
               </w:pBdr>
-              <w:spacing w:after="0" w:line="240" w:lineRule="auto"/>
+              <w:spacing w:after="0" w:line="360" w:lineRule="auto"/>
               <w:ind w:left="720"/>
               <w:jc w:val="center"/>
               <w:rPr>
@@ -1870,7 +2194,7 @@
                 <w:right w:val="nil"/>
                 <w:between w:val="nil"/>
               </w:pBdr>
-              <w:spacing w:after="0" w:line="240" w:lineRule="auto"/>
+              <w:spacing w:after="0" w:line="360" w:lineRule="auto"/>
               <w:ind w:left="720"/>
               <w:jc w:val="center"/>
               <w:rPr>
@@ -1890,7 +2214,7 @@
                 <w:right w:val="nil"/>
                 <w:between w:val="nil"/>
               </w:pBdr>
-              <w:spacing w:after="0" w:line="240" w:lineRule="auto"/>
+              <w:spacing w:after="0" w:line="360" w:lineRule="auto"/>
               <w:ind w:left="196" w:hanging="142"/>
               <w:jc w:val="center"/>
               <w:rPr>
@@ -1907,7 +2231,6 @@
                 <w:sz w:val="24"/>
                 <w:szCs w:val="24"/>
               </w:rPr>
-              <w:lastRenderedPageBreak/>
               <w:t>12</w:t>
             </w:r>
             <w:r>
@@ -1932,7 +2255,7 @@
           </w:p>
           <w:p>
             <w:pPr>
-              <w:spacing w:after="0" w:line="240" w:lineRule="auto"/>
+              <w:spacing w:after="0" w:line="360" w:lineRule="auto"/>
               <w:ind w:left="360"/>
               <w:jc w:val="center"/>
               <w:rPr>
@@ -1951,7 +2274,7 @@
         </w:trPr>
         <w:tc>
           <w:tcPr>
-            <w:tcW w:w="5745" w:type="dxa"/>
+            <w:tcW w:w="6381" w:type="dxa"/>
             <w:tcBorders>
               <w:top w:val="single" w:sz="8" w:space="0" w:color="000000"/>
               <w:left w:val="single" w:sz="8" w:space="0" w:color="000000"/>
@@ -1978,7 +2301,7 @@
                 <w:right w:val="nil"/>
                 <w:between w:val="nil"/>
               </w:pBdr>
-              <w:spacing w:after="0" w:line="240" w:lineRule="auto"/>
+              <w:spacing w:after="0" w:line="360" w:lineRule="auto"/>
               <w:rPr>
                 <w:rFonts w:ascii="Times New Roman" w:eastAsia="Times New Roman" w:hAnsi="Times New Roman" w:cs="Times New Roman"/>
                 <w:b/>
@@ -2011,7 +2334,7 @@
                 <w:right w:val="nil"/>
                 <w:between w:val="nil"/>
               </w:pBdr>
-              <w:spacing w:after="0" w:line="240" w:lineRule="auto"/>
+              <w:spacing w:after="0" w:line="360" w:lineRule="auto"/>
               <w:ind w:left="698" w:hanging="284"/>
               <w:rPr>
                 <w:rFonts w:ascii="Times New Roman" w:eastAsia="Times New Roman" w:hAnsi="Times New Roman" w:cs="Times New Roman"/>
@@ -2040,7 +2363,7 @@
                 <w:right w:val="nil"/>
                 <w:between w:val="nil"/>
               </w:pBdr>
-              <w:spacing w:after="0" w:line="240" w:lineRule="auto"/>
+              <w:spacing w:after="0" w:line="360" w:lineRule="auto"/>
               <w:ind w:left="698"/>
               <w:rPr>
                 <w:rFonts w:ascii="Times New Roman" w:eastAsia="Times New Roman" w:hAnsi="Times New Roman" w:cs="Times New Roman"/>
@@ -2064,7 +2387,7 @@
                 <w:right w:val="nil"/>
                 <w:between w:val="nil"/>
               </w:pBdr>
-              <w:spacing w:after="0" w:line="240" w:lineRule="auto"/>
+              <w:spacing w:after="0" w:line="360" w:lineRule="auto"/>
               <w:ind w:left="698" w:hanging="284"/>
               <w:rPr>
                 <w:rFonts w:ascii="Times New Roman" w:eastAsia="Times New Roman" w:hAnsi="Times New Roman" w:cs="Times New Roman"/>
@@ -2087,7 +2410,7 @@
         </w:tc>
         <w:tc>
           <w:tcPr>
-            <w:tcW w:w="3133" w:type="dxa"/>
+            <w:tcW w:w="3480" w:type="dxa"/>
             <w:tcBorders>
               <w:top w:val="single" w:sz="8" w:space="0" w:color="000000"/>
               <w:left w:val="single" w:sz="8" w:space="0" w:color="000000"/>
@@ -2110,7 +2433,7 @@
                 <w:right w:val="nil"/>
                 <w:between w:val="nil"/>
               </w:pBdr>
-              <w:spacing w:after="0" w:line="240" w:lineRule="auto"/>
+              <w:spacing w:after="0" w:line="360" w:lineRule="auto"/>
               <w:ind w:left="54"/>
               <w:jc w:val="center"/>
               <w:rPr>
@@ -2130,7 +2453,7 @@
                 <w:right w:val="nil"/>
                 <w:between w:val="nil"/>
               </w:pBdr>
-              <w:spacing w:after="0" w:line="240" w:lineRule="auto"/>
+              <w:spacing w:after="0" w:line="360" w:lineRule="auto"/>
               <w:ind w:left="54"/>
               <w:jc w:val="center"/>
               <w:rPr>
@@ -2178,7 +2501,7 @@
                 <w:right w:val="nil"/>
                 <w:between w:val="nil"/>
               </w:pBdr>
-              <w:spacing w:after="0" w:line="240" w:lineRule="auto"/>
+              <w:spacing w:after="0" w:line="360" w:lineRule="auto"/>
               <w:ind w:left="54"/>
               <w:jc w:val="center"/>
               <w:rPr>
@@ -2198,7 +2521,7 @@
                 <w:right w:val="nil"/>
                 <w:between w:val="nil"/>
               </w:pBdr>
-              <w:spacing w:after="0" w:line="240" w:lineRule="auto"/>
+              <w:spacing w:after="0" w:line="360" w:lineRule="auto"/>
               <w:ind w:left="54"/>
               <w:jc w:val="center"/>
               <w:rPr>
@@ -2211,7 +2534,7 @@
           </w:p>
           <w:p>
             <w:pPr>
-              <w:spacing w:after="0" w:line="240" w:lineRule="auto"/>
+              <w:spacing w:after="0" w:line="360" w:lineRule="auto"/>
               <w:ind w:left="54"/>
               <w:jc w:val="center"/>
               <w:rPr>
@@ -2224,7 +2547,7 @@
           </w:p>
           <w:p>
             <w:pPr>
-              <w:spacing w:after="0" w:line="240" w:lineRule="auto"/>
+              <w:spacing w:after="0" w:line="360" w:lineRule="auto"/>
               <w:ind w:left="54"/>
               <w:jc w:val="center"/>
               <w:rPr>
@@ -2237,7 +2560,7 @@
           </w:p>
           <w:p>
             <w:pPr>
-              <w:spacing w:after="0" w:line="240" w:lineRule="auto"/>
+              <w:spacing w:after="0" w:line="360" w:lineRule="auto"/>
               <w:ind w:left="54"/>
               <w:jc w:val="center"/>
               <w:rPr>
@@ -2278,7 +2601,7 @@
           </w:p>
           <w:p>
             <w:pPr>
-              <w:spacing w:after="0" w:line="240" w:lineRule="auto"/>
+              <w:spacing w:after="0" w:line="360" w:lineRule="auto"/>
               <w:ind w:left="54"/>
               <w:jc w:val="center"/>
               <w:rPr>
@@ -2297,7 +2620,7 @@
         </w:trPr>
         <w:tc>
           <w:tcPr>
-            <w:tcW w:w="5745" w:type="dxa"/>
+            <w:tcW w:w="6381" w:type="dxa"/>
             <w:tcBorders>
               <w:top w:val="single" w:sz="8" w:space="0" w:color="000000"/>
               <w:left w:val="single" w:sz="8" w:space="0" w:color="000000"/>
@@ -2324,7 +2647,7 @@
                 <w:right w:val="nil"/>
                 <w:between w:val="nil"/>
               </w:pBdr>
-              <w:spacing w:after="0" w:line="240" w:lineRule="auto"/>
+              <w:spacing w:after="0" w:line="360" w:lineRule="auto"/>
               <w:rPr>
                 <w:rFonts w:ascii="Times New Roman" w:eastAsia="Times New Roman" w:hAnsi="Times New Roman" w:cs="Times New Roman"/>
                 <w:b/>
@@ -2341,6 +2664,7 @@
                 <w:sz w:val="24"/>
                 <w:szCs w:val="24"/>
               </w:rPr>
+              <w:lastRenderedPageBreak/>
               <w:t>Report and Presentation slides</w:t>
             </w:r>
           </w:p>
@@ -2357,7 +2681,7 @@
                 <w:right w:val="nil"/>
                 <w:between w:val="nil"/>
               </w:pBdr>
-              <w:spacing w:after="0" w:line="240" w:lineRule="auto"/>
+              <w:spacing w:after="0" w:line="360" w:lineRule="auto"/>
               <w:rPr>
                 <w:rFonts w:ascii="Times New Roman" w:eastAsia="Times New Roman" w:hAnsi="Times New Roman" w:cs="Times New Roman"/>
                 <w:color w:val="000000"/>
@@ -2388,7 +2712,7 @@
                 <w:right w:val="nil"/>
                 <w:between w:val="nil"/>
               </w:pBdr>
-              <w:spacing w:after="0" w:line="240" w:lineRule="auto"/>
+              <w:spacing w:after="0" w:line="360" w:lineRule="auto"/>
               <w:rPr>
                 <w:rFonts w:ascii="Times New Roman" w:eastAsia="Times New Roman" w:hAnsi="Times New Roman" w:cs="Times New Roman"/>
                 <w:color w:val="000000"/>
@@ -2419,7 +2743,7 @@
                 <w:right w:val="nil"/>
                 <w:between w:val="nil"/>
               </w:pBdr>
-              <w:spacing w:after="0" w:line="240" w:lineRule="auto"/>
+              <w:spacing w:after="0" w:line="360" w:lineRule="auto"/>
               <w:rPr>
                 <w:rFonts w:ascii="Times New Roman" w:eastAsia="Times New Roman" w:hAnsi="Times New Roman" w:cs="Times New Roman"/>
                 <w:b/>
@@ -2470,7 +2794,7 @@
                 <w:right w:val="nil"/>
                 <w:between w:val="nil"/>
               </w:pBdr>
-              <w:spacing w:after="0" w:line="240" w:lineRule="auto"/>
+              <w:spacing w:after="0" w:line="360" w:lineRule="auto"/>
               <w:rPr>
                 <w:rFonts w:ascii="Times New Roman" w:eastAsia="Times New Roman" w:hAnsi="Times New Roman" w:cs="Times New Roman"/>
                 <w:b/>
@@ -2503,7 +2827,7 @@
                 <w:right w:val="nil"/>
                 <w:between w:val="nil"/>
               </w:pBdr>
-              <w:spacing w:after="0" w:line="240" w:lineRule="auto"/>
+              <w:spacing w:after="0" w:line="360" w:lineRule="auto"/>
               <w:rPr>
                 <w:rFonts w:ascii="Times New Roman" w:eastAsia="Times New Roman" w:hAnsi="Times New Roman" w:cs="Times New Roman"/>
                 <w:b/>
@@ -2526,7 +2850,7 @@
         </w:tc>
         <w:tc>
           <w:tcPr>
-            <w:tcW w:w="3133" w:type="dxa"/>
+            <w:tcW w:w="3480" w:type="dxa"/>
             <w:tcBorders>
               <w:top w:val="single" w:sz="8" w:space="0" w:color="000000"/>
               <w:left w:val="single" w:sz="8" w:space="0" w:color="000000"/>
@@ -2542,7 +2866,7 @@
           </w:tcPr>
           <w:p>
             <w:pPr>
-              <w:spacing w:after="0" w:line="240" w:lineRule="auto"/>
+              <w:spacing w:after="0" w:line="360" w:lineRule="auto"/>
               <w:ind w:left="54" w:hanging="54"/>
               <w:jc w:val="center"/>
               <w:rPr>
@@ -2556,7 +2880,7 @@
           </w:p>
           <w:p>
             <w:pPr>
-              <w:spacing w:after="0" w:line="240" w:lineRule="auto"/>
+              <w:spacing w:after="0" w:line="360" w:lineRule="auto"/>
               <w:ind w:left="54" w:hanging="54"/>
               <w:jc w:val="center"/>
               <w:rPr>
@@ -2593,7 +2917,7 @@
           </w:p>
           <w:p>
             <w:pPr>
-              <w:spacing w:after="0" w:line="240" w:lineRule="auto"/>
+              <w:spacing w:after="0" w:line="360" w:lineRule="auto"/>
               <w:ind w:left="54" w:hanging="54"/>
               <w:jc w:val="center"/>
               <w:rPr>
@@ -2630,7 +2954,7 @@
           </w:p>
           <w:p>
             <w:pPr>
-              <w:spacing w:after="0" w:line="240" w:lineRule="auto"/>
+              <w:spacing w:after="0" w:line="360" w:lineRule="auto"/>
               <w:ind w:left="54" w:hanging="54"/>
               <w:jc w:val="center"/>
               <w:rPr>
@@ -2667,7 +2991,7 @@
           </w:p>
           <w:p>
             <w:pPr>
-              <w:spacing w:after="0" w:line="240" w:lineRule="auto"/>
+              <w:spacing w:after="0" w:line="360" w:lineRule="auto"/>
               <w:ind w:left="54" w:hanging="54"/>
               <w:jc w:val="center"/>
               <w:rPr>
@@ -2704,7 +3028,7 @@
           </w:p>
           <w:p>
             <w:pPr>
-              <w:spacing w:after="0" w:line="240" w:lineRule="auto"/>
+              <w:spacing w:after="0" w:line="360" w:lineRule="auto"/>
               <w:ind w:left="54" w:hanging="54"/>
               <w:jc w:val="center"/>
               <w:rPr>
@@ -2747,7 +3071,7 @@
         </w:trPr>
         <w:tc>
           <w:tcPr>
-            <w:tcW w:w="5745" w:type="dxa"/>
+            <w:tcW w:w="6381" w:type="dxa"/>
             <w:tcBorders>
               <w:top w:val="single" w:sz="8" w:space="0" w:color="000000"/>
               <w:left w:val="single" w:sz="8" w:space="0" w:color="000000"/>
@@ -2774,7 +3098,7 @@
                 <w:right w:val="nil"/>
                 <w:between w:val="nil"/>
               </w:pBdr>
-              <w:spacing w:after="0" w:line="240" w:lineRule="auto"/>
+              <w:spacing w:after="0" w:line="360" w:lineRule="auto"/>
               <w:jc w:val="both"/>
               <w:rPr>
                 <w:rFonts w:ascii="Times New Roman" w:eastAsia="Times New Roman" w:hAnsi="Times New Roman" w:cs="Times New Roman"/>
@@ -2808,7 +3132,7 @@
                 <w:right w:val="nil"/>
                 <w:between w:val="nil"/>
               </w:pBdr>
-              <w:spacing w:after="0" w:line="240" w:lineRule="auto"/>
+              <w:spacing w:after="0" w:line="360" w:lineRule="auto"/>
               <w:jc w:val="both"/>
               <w:rPr>
                 <w:rFonts w:ascii="Times New Roman" w:eastAsia="Times New Roman" w:hAnsi="Times New Roman" w:cs="Times New Roman"/>
@@ -2840,7 +3164,7 @@
                 <w:right w:val="nil"/>
                 <w:between w:val="nil"/>
               </w:pBdr>
-              <w:spacing w:after="0" w:line="240" w:lineRule="auto"/>
+              <w:spacing w:after="0" w:line="360" w:lineRule="auto"/>
               <w:jc w:val="both"/>
               <w:rPr>
                 <w:rFonts w:ascii="Times New Roman" w:eastAsia="Times New Roman" w:hAnsi="Times New Roman" w:cs="Times New Roman"/>
@@ -2872,7 +3196,7 @@
                 <w:right w:val="nil"/>
                 <w:between w:val="nil"/>
               </w:pBdr>
-              <w:spacing w:after="0" w:line="240" w:lineRule="auto"/>
+              <w:spacing w:after="0" w:line="360" w:lineRule="auto"/>
               <w:jc w:val="both"/>
               <w:rPr>
                 <w:rFonts w:ascii="Times New Roman" w:eastAsia="Times New Roman" w:hAnsi="Times New Roman" w:cs="Times New Roman"/>
@@ -2904,7 +3228,7 @@
                 <w:right w:val="nil"/>
                 <w:between w:val="nil"/>
               </w:pBdr>
-              <w:spacing w:after="0" w:line="240" w:lineRule="auto"/>
+              <w:spacing w:after="0" w:line="360" w:lineRule="auto"/>
               <w:jc w:val="both"/>
               <w:rPr>
                 <w:rFonts w:ascii="Times New Roman" w:eastAsia="Times New Roman" w:hAnsi="Times New Roman" w:cs="Times New Roman"/>
@@ -2926,7 +3250,7 @@
         </w:tc>
         <w:tc>
           <w:tcPr>
-            <w:tcW w:w="3133" w:type="dxa"/>
+            <w:tcW w:w="3480" w:type="dxa"/>
             <w:tcBorders>
               <w:top w:val="single" w:sz="8" w:space="0" w:color="000000"/>
               <w:left w:val="single" w:sz="8" w:space="0" w:color="000000"/>
@@ -2942,7 +3266,7 @@
           </w:tcPr>
           <w:p>
             <w:pPr>
-              <w:spacing w:after="0" w:line="240" w:lineRule="auto"/>
+              <w:spacing w:after="0" w:line="360" w:lineRule="auto"/>
               <w:ind w:left="-88" w:firstLine="88"/>
               <w:jc w:val="center"/>
               <w:rPr>
@@ -2955,7 +3279,7 @@
           </w:p>
           <w:p>
             <w:pPr>
-              <w:spacing w:after="0" w:line="240" w:lineRule="auto"/>
+              <w:spacing w:after="0" w:line="360" w:lineRule="auto"/>
               <w:ind w:left="-88" w:firstLine="88"/>
               <w:jc w:val="center"/>
               <w:rPr>
@@ -2996,7 +3320,7 @@
           </w:p>
           <w:p>
             <w:pPr>
-              <w:spacing w:after="0" w:line="240" w:lineRule="auto"/>
+              <w:spacing w:after="0" w:line="360" w:lineRule="auto"/>
               <w:ind w:left="-88" w:firstLine="88"/>
               <w:jc w:val="center"/>
               <w:rPr>
@@ -3037,7 +3361,7 @@
           </w:p>
           <w:p>
             <w:pPr>
-              <w:spacing w:after="0" w:line="240" w:lineRule="auto"/>
+              <w:spacing w:after="0" w:line="360" w:lineRule="auto"/>
               <w:ind w:left="-88" w:firstLine="88"/>
               <w:jc w:val="center"/>
               <w:rPr>
@@ -3074,7 +3398,7 @@
           </w:p>
           <w:p>
             <w:pPr>
-              <w:spacing w:after="0" w:line="240" w:lineRule="auto"/>
+              <w:spacing w:after="0" w:line="360" w:lineRule="auto"/>
               <w:ind w:left="-88" w:firstLine="88"/>
               <w:jc w:val="center"/>
               <w:rPr>
@@ -3111,7 +3435,7 @@
           </w:p>
           <w:p>
             <w:pPr>
-              <w:spacing w:after="0" w:line="240" w:lineRule="auto"/>
+              <w:spacing w:after="0" w:line="360" w:lineRule="auto"/>
               <w:ind w:left="-88" w:firstLine="88"/>
               <w:jc w:val="center"/>
               <w:rPr>
@@ -3129,7 +3453,7 @@
         </w:trPr>
         <w:tc>
           <w:tcPr>
-            <w:tcW w:w="5745" w:type="dxa"/>
+            <w:tcW w:w="6381" w:type="dxa"/>
             <w:tcBorders>
               <w:top w:val="single" w:sz="8" w:space="0" w:color="000000"/>
               <w:left w:val="single" w:sz="8" w:space="0" w:color="000000"/>
@@ -3156,7 +3480,7 @@
                 <w:right w:val="nil"/>
                 <w:between w:val="nil"/>
               </w:pBdr>
-              <w:spacing w:after="0" w:line="240" w:lineRule="auto"/>
+              <w:spacing w:after="0" w:line="360" w:lineRule="auto"/>
               <w:jc w:val="both"/>
               <w:rPr>
                 <w:rFonts w:ascii="Times New Roman" w:eastAsia="Times New Roman" w:hAnsi="Times New Roman" w:cs="Times New Roman"/>
@@ -3178,7 +3502,7 @@
         </w:tc>
         <w:tc>
           <w:tcPr>
-            <w:tcW w:w="3133" w:type="dxa"/>
+            <w:tcW w:w="3480" w:type="dxa"/>
             <w:tcBorders>
               <w:top w:val="single" w:sz="8" w:space="0" w:color="000000"/>
               <w:left w:val="single" w:sz="8" w:space="0" w:color="000000"/>
@@ -3195,7 +3519,7 @@
           </w:tcPr>
           <w:p>
             <w:pPr>
-              <w:spacing w:after="0" w:line="240" w:lineRule="auto"/>
+              <w:spacing w:after="0" w:line="360" w:lineRule="auto"/>
               <w:ind w:left="-88" w:firstLine="88"/>
               <w:jc w:val="center"/>
               <w:rPr>
@@ -3220,7 +3544,7 @@
     </w:tbl>
     <w:p>
       <w:pPr>
-        <w:spacing w:after="0" w:line="240" w:lineRule="auto"/>
+        <w:spacing w:after="0" w:line="360" w:lineRule="auto"/>
         <w:jc w:val="both"/>
         <w:rPr>
           <w:rFonts w:ascii="Times New Roman" w:eastAsia="Times New Roman" w:hAnsi="Times New Roman" w:cs="Times New Roman"/>
@@ -3232,14 +3556,16 @@
         <w:sectPr>
           <w:headerReference w:type="default" r:id="rId8"/>
           <w:pgSz w:w="11906" w:h="16838"/>
-          <w:pgMar w:top="1440" w:right="1440" w:bottom="1440" w:left="1440" w:header="708" w:footer="708" w:gutter="0"/>
+          <w:pgMar w:top="720" w:right="720" w:bottom="720" w:left="720" w:header="283" w:footer="708" w:gutter="0"/>
           <w:pgNumType w:start="1"/>
           <w:cols w:space="720"/>
+          <w:docGrid w:linePitch="299"/>
         </w:sectPr>
       </w:pPr>
     </w:p>
     <w:p>
       <w:pPr>
+        <w:spacing w:line="360" w:lineRule="auto"/>
         <w:rPr>
           <w:rFonts w:ascii="Times New Roman" w:eastAsia="Times New Roman" w:hAnsi="Times New Roman" w:cs="Times New Roman"/>
           <w:b/>
@@ -3274,7 +3600,7 @@
           <w:ilvl w:val="0"/>
           <w:numId w:val="9"/>
         </w:numPr>
-        <w:spacing w:after="0" w:line="240" w:lineRule="auto"/>
+        <w:spacing w:after="0" w:line="360" w:lineRule="auto"/>
         <w:jc w:val="both"/>
         <w:rPr>
           <w:rFonts w:ascii="Times New Roman" w:eastAsia="Times New Roman" w:hAnsi="Times New Roman" w:cs="Times New Roman"/>
@@ -3300,7 +3626,7 @@
           <w:ilvl w:val="0"/>
           <w:numId w:val="9"/>
         </w:numPr>
-        <w:spacing w:after="0" w:line="240" w:lineRule="auto"/>
+        <w:spacing w:after="0" w:line="360" w:lineRule="auto"/>
         <w:jc w:val="both"/>
         <w:rPr>
           <w:rFonts w:ascii="Times New Roman" w:eastAsia="Times New Roman" w:hAnsi="Times New Roman" w:cs="Times New Roman"/>
@@ -3326,7 +3652,7 @@
           <w:ilvl w:val="0"/>
           <w:numId w:val="9"/>
         </w:numPr>
-        <w:spacing w:after="0" w:line="240" w:lineRule="auto"/>
+        <w:spacing w:after="0" w:line="360" w:lineRule="auto"/>
         <w:jc w:val="both"/>
         <w:rPr>
           <w:rFonts w:ascii="Times New Roman" w:eastAsia="Times New Roman" w:hAnsi="Times New Roman" w:cs="Times New Roman"/>
@@ -3352,7 +3678,7 @@
           <w:ilvl w:val="0"/>
           <w:numId w:val="9"/>
         </w:numPr>
-        <w:spacing w:after="0" w:line="240" w:lineRule="auto"/>
+        <w:spacing w:after="0" w:line="360" w:lineRule="auto"/>
         <w:jc w:val="both"/>
         <w:rPr>
           <w:rFonts w:ascii="Times New Roman" w:eastAsia="Times New Roman" w:hAnsi="Times New Roman" w:cs="Times New Roman"/>
@@ -3378,7 +3704,7 @@
           <w:ilvl w:val="0"/>
           <w:numId w:val="9"/>
         </w:numPr>
-        <w:spacing w:after="0" w:line="240" w:lineRule="auto"/>
+        <w:spacing w:after="0" w:line="360" w:lineRule="auto"/>
         <w:jc w:val="both"/>
         <w:rPr>
           <w:rFonts w:ascii="Times New Roman" w:eastAsia="Times New Roman" w:hAnsi="Times New Roman" w:cs="Times New Roman"/>
@@ -3404,7 +3730,7 @@
           <w:ilvl w:val="0"/>
           <w:numId w:val="9"/>
         </w:numPr>
-        <w:spacing w:after="0" w:line="240" w:lineRule="auto"/>
+        <w:spacing w:after="0" w:line="360" w:lineRule="auto"/>
         <w:jc w:val="both"/>
         <w:rPr>
           <w:rFonts w:ascii="Times New Roman" w:eastAsia="Times New Roman" w:hAnsi="Times New Roman" w:cs="Times New Roman"/>
@@ -3430,7 +3756,7 @@
           <w:ilvl w:val="0"/>
           <w:numId w:val="9"/>
         </w:numPr>
-        <w:spacing w:after="0" w:line="240" w:lineRule="auto"/>
+        <w:spacing w:after="0" w:line="360" w:lineRule="auto"/>
         <w:jc w:val="both"/>
         <w:rPr>
           <w:rFonts w:ascii="Times New Roman" w:eastAsia="Times New Roman" w:hAnsi="Times New Roman" w:cs="Times New Roman"/>
@@ -3456,7 +3782,7 @@
           <w:ilvl w:val="0"/>
           <w:numId w:val="9"/>
         </w:numPr>
-        <w:spacing w:after="0" w:line="240" w:lineRule="auto"/>
+        <w:spacing w:after="0" w:line="360" w:lineRule="auto"/>
         <w:jc w:val="both"/>
         <w:rPr>
           <w:rFonts w:ascii="Times New Roman" w:eastAsia="Times New Roman" w:hAnsi="Times New Roman" w:cs="Times New Roman"/>
@@ -3482,7 +3808,7 @@
           <w:ilvl w:val="0"/>
           <w:numId w:val="9"/>
         </w:numPr>
-        <w:spacing w:after="0" w:line="240" w:lineRule="auto"/>
+        <w:spacing w:after="0" w:line="360" w:lineRule="auto"/>
         <w:jc w:val="both"/>
         <w:rPr>
           <w:rFonts w:ascii="Times New Roman" w:eastAsia="Times New Roman" w:hAnsi="Times New Roman" w:cs="Times New Roman"/>
@@ -3508,7 +3834,7 @@
           <w:ilvl w:val="0"/>
           <w:numId w:val="9"/>
         </w:numPr>
-        <w:spacing w:after="0" w:line="240" w:lineRule="auto"/>
+        <w:spacing w:after="0" w:line="360" w:lineRule="auto"/>
         <w:jc w:val="both"/>
         <w:rPr>
           <w:rFonts w:ascii="Times New Roman" w:eastAsia="Times New Roman" w:hAnsi="Times New Roman" w:cs="Times New Roman"/>
@@ -3534,7 +3860,7 @@
           <w:ilvl w:val="0"/>
           <w:numId w:val="9"/>
         </w:numPr>
-        <w:spacing w:after="0" w:line="240" w:lineRule="auto"/>
+        <w:spacing w:after="0" w:line="360" w:lineRule="auto"/>
         <w:jc w:val="both"/>
         <w:rPr>
           <w:rFonts w:ascii="Times New Roman" w:eastAsia="Times New Roman" w:hAnsi="Times New Roman" w:cs="Times New Roman"/>
@@ -3560,7 +3886,7 @@
           <w:ilvl w:val="0"/>
           <w:numId w:val="9"/>
         </w:numPr>
-        <w:spacing w:after="0" w:line="240" w:lineRule="auto"/>
+        <w:spacing w:after="0" w:line="360" w:lineRule="auto"/>
         <w:jc w:val="both"/>
         <w:rPr>
           <w:rFonts w:ascii="Times New Roman" w:eastAsia="Times New Roman" w:hAnsi="Times New Roman" w:cs="Times New Roman"/>
@@ -3593,7 +3919,7 @@
           <w:right w:val="nil"/>
           <w:between w:val="nil"/>
         </w:pBdr>
-        <w:spacing w:after="0" w:line="240" w:lineRule="auto"/>
+        <w:spacing w:after="0" w:line="360" w:lineRule="auto"/>
         <w:jc w:val="both"/>
         <w:rPr>
           <w:rFonts w:ascii="Times New Roman" w:eastAsia="Times New Roman" w:hAnsi="Times New Roman" w:cs="Times New Roman"/>
@@ -3626,6 +3952,7 @@
     </w:p>
     <w:p>
       <w:pPr>
+        <w:spacing w:line="360" w:lineRule="auto"/>
         <w:rPr>
           <w:rFonts w:ascii="Times New Roman" w:hAnsi="Times New Roman" w:cs="Times New Roman"/>
           <w:sz w:val="24"/>
@@ -3635,6 +3962,7 @@
     </w:p>
     <w:p>
       <w:pPr>
+        <w:spacing w:line="360" w:lineRule="auto"/>
         <w:rPr>
           <w:rFonts w:ascii="Times New Roman" w:hAnsi="Times New Roman" w:cs="Times New Roman"/>
           <w:sz w:val="24"/>
@@ -4064,6 +4392,95 @@
     </w:lvl>
   </w:abstractNum>
   <w:abstractNum w:abstractNumId="3" w15:restartNumberingAfterBreak="0">
+    <w:nsid w:val="08C93C7F"/>
+    <w:multiLevelType w:val="hybridMultilevel"/>
+    <w:tmpl w:val="C23C333E"/>
+    <w:lvl w:ilvl="0" w:tplc="2D16FA74">
+      <w:start w:val="1"/>
+      <w:numFmt w:val="decimal"/>
+      <w:lvlText w:val="%1."/>
+      <w:lvlJc w:val="left"/>
+      <w:pPr>
+        <w:ind w:left="1080" w:hanging="360"/>
+      </w:pPr>
+      <w:rPr>
+        <w:rFonts w:hint="default"/>
+      </w:rPr>
+    </w:lvl>
+    <w:lvl w:ilvl="1" w:tplc="40090019" w:tentative="1">
+      <w:start w:val="1"/>
+      <w:numFmt w:val="lowerLetter"/>
+      <w:lvlText w:val="%2."/>
+      <w:lvlJc w:val="left"/>
+      <w:pPr>
+        <w:ind w:left="1800" w:hanging="360"/>
+      </w:pPr>
+    </w:lvl>
+    <w:lvl w:ilvl="2" w:tplc="4009001B" w:tentative="1">
+      <w:start w:val="1"/>
+      <w:numFmt w:val="lowerRoman"/>
+      <w:lvlText w:val="%3."/>
+      <w:lvlJc w:val="right"/>
+      <w:pPr>
+        <w:ind w:left="2520" w:hanging="180"/>
+      </w:pPr>
+    </w:lvl>
+    <w:lvl w:ilvl="3" w:tplc="4009000F" w:tentative="1">
+      <w:start w:val="1"/>
+      <w:numFmt w:val="decimal"/>
+      <w:lvlText w:val="%4."/>
+      <w:lvlJc w:val="left"/>
+      <w:pPr>
+        <w:ind w:left="3240" w:hanging="360"/>
+      </w:pPr>
+    </w:lvl>
+    <w:lvl w:ilvl="4" w:tplc="40090019" w:tentative="1">
+      <w:start w:val="1"/>
+      <w:numFmt w:val="lowerLetter"/>
+      <w:lvlText w:val="%5."/>
+      <w:lvlJc w:val="left"/>
+      <w:pPr>
+        <w:ind w:left="3960" w:hanging="360"/>
+      </w:pPr>
+    </w:lvl>
+    <w:lvl w:ilvl="5" w:tplc="4009001B" w:tentative="1">
+      <w:start w:val="1"/>
+      <w:numFmt w:val="lowerRoman"/>
+      <w:lvlText w:val="%6."/>
+      <w:lvlJc w:val="right"/>
+      <w:pPr>
+        <w:ind w:left="4680" w:hanging="180"/>
+      </w:pPr>
+    </w:lvl>
+    <w:lvl w:ilvl="6" w:tplc="4009000F" w:tentative="1">
+      <w:start w:val="1"/>
+      <w:numFmt w:val="decimal"/>
+      <w:lvlText w:val="%7."/>
+      <w:lvlJc w:val="left"/>
+      <w:pPr>
+        <w:ind w:left="5400" w:hanging="360"/>
+      </w:pPr>
+    </w:lvl>
+    <w:lvl w:ilvl="7" w:tplc="40090019" w:tentative="1">
+      <w:start w:val="1"/>
+      <w:numFmt w:val="lowerLetter"/>
+      <w:lvlText w:val="%8."/>
+      <w:lvlJc w:val="left"/>
+      <w:pPr>
+        <w:ind w:left="6120" w:hanging="360"/>
+      </w:pPr>
+    </w:lvl>
+    <w:lvl w:ilvl="8" w:tplc="4009001B" w:tentative="1">
+      <w:start w:val="1"/>
+      <w:numFmt w:val="lowerRoman"/>
+      <w:lvlText w:val="%9."/>
+      <w:lvlJc w:val="right"/>
+      <w:pPr>
+        <w:ind w:left="6840" w:hanging="180"/>
+      </w:pPr>
+    </w:lvl>
+  </w:abstractNum>
+  <w:abstractNum w:abstractNumId="4" w15:restartNumberingAfterBreak="0">
     <w:nsid w:val="0B4D3F9B"/>
     <w:multiLevelType w:val="multilevel"/>
     <w:tmpl w:val="B15A753E"/>
@@ -4152,7 +4569,7 @@
       </w:pPr>
     </w:lvl>
   </w:abstractNum>
-  <w:abstractNum w:abstractNumId="4" w15:restartNumberingAfterBreak="0">
+  <w:abstractNum w:abstractNumId="5" w15:restartNumberingAfterBreak="0">
     <w:nsid w:val="0B526F32"/>
     <w:multiLevelType w:val="multilevel"/>
     <w:tmpl w:val="622A4540"/>
@@ -4241,7 +4658,96 @@
       </w:pPr>
     </w:lvl>
   </w:abstractNum>
-  <w:abstractNum w:abstractNumId="5" w15:restartNumberingAfterBreak="0">
+  <w:abstractNum w:abstractNumId="6" w15:restartNumberingAfterBreak="0">
+    <w:nsid w:val="0D151727"/>
+    <w:multiLevelType w:val="hybridMultilevel"/>
+    <w:tmpl w:val="0F5C9966"/>
+    <w:lvl w:ilvl="0" w:tplc="6A4662F0">
+      <w:start w:val="1"/>
+      <w:numFmt w:val="decimal"/>
+      <w:lvlText w:val="%1."/>
+      <w:lvlJc w:val="left"/>
+      <w:pPr>
+        <w:ind w:left="1080" w:hanging="360"/>
+      </w:pPr>
+      <w:rPr>
+        <w:rFonts w:hint="default"/>
+      </w:rPr>
+    </w:lvl>
+    <w:lvl w:ilvl="1" w:tplc="40090019" w:tentative="1">
+      <w:start w:val="1"/>
+      <w:numFmt w:val="lowerLetter"/>
+      <w:lvlText w:val="%2."/>
+      <w:lvlJc w:val="left"/>
+      <w:pPr>
+        <w:ind w:left="1800" w:hanging="360"/>
+      </w:pPr>
+    </w:lvl>
+    <w:lvl w:ilvl="2" w:tplc="4009001B" w:tentative="1">
+      <w:start w:val="1"/>
+      <w:numFmt w:val="lowerRoman"/>
+      <w:lvlText w:val="%3."/>
+      <w:lvlJc w:val="right"/>
+      <w:pPr>
+        <w:ind w:left="2520" w:hanging="180"/>
+      </w:pPr>
+    </w:lvl>
+    <w:lvl w:ilvl="3" w:tplc="4009000F" w:tentative="1">
+      <w:start w:val="1"/>
+      <w:numFmt w:val="decimal"/>
+      <w:lvlText w:val="%4."/>
+      <w:lvlJc w:val="left"/>
+      <w:pPr>
+        <w:ind w:left="3240" w:hanging="360"/>
+      </w:pPr>
+    </w:lvl>
+    <w:lvl w:ilvl="4" w:tplc="40090019" w:tentative="1">
+      <w:start w:val="1"/>
+      <w:numFmt w:val="lowerLetter"/>
+      <w:lvlText w:val="%5."/>
+      <w:lvlJc w:val="left"/>
+      <w:pPr>
+        <w:ind w:left="3960" w:hanging="360"/>
+      </w:pPr>
+    </w:lvl>
+    <w:lvl w:ilvl="5" w:tplc="4009001B" w:tentative="1">
+      <w:start w:val="1"/>
+      <w:numFmt w:val="lowerRoman"/>
+      <w:lvlText w:val="%6."/>
+      <w:lvlJc w:val="right"/>
+      <w:pPr>
+        <w:ind w:left="4680" w:hanging="180"/>
+      </w:pPr>
+    </w:lvl>
+    <w:lvl w:ilvl="6" w:tplc="4009000F" w:tentative="1">
+      <w:start w:val="1"/>
+      <w:numFmt w:val="decimal"/>
+      <w:lvlText w:val="%7."/>
+      <w:lvlJc w:val="left"/>
+      <w:pPr>
+        <w:ind w:left="5400" w:hanging="360"/>
+      </w:pPr>
+    </w:lvl>
+    <w:lvl w:ilvl="7" w:tplc="40090019" w:tentative="1">
+      <w:start w:val="1"/>
+      <w:numFmt w:val="lowerLetter"/>
+      <w:lvlText w:val="%8."/>
+      <w:lvlJc w:val="left"/>
+      <w:pPr>
+        <w:ind w:left="6120" w:hanging="360"/>
+      </w:pPr>
+    </w:lvl>
+    <w:lvl w:ilvl="8" w:tplc="4009001B" w:tentative="1">
+      <w:start w:val="1"/>
+      <w:numFmt w:val="lowerRoman"/>
+      <w:lvlText w:val="%9."/>
+      <w:lvlJc w:val="right"/>
+      <w:pPr>
+        <w:ind w:left="6840" w:hanging="180"/>
+      </w:pPr>
+    </w:lvl>
+  </w:abstractNum>
+  <w:abstractNum w:abstractNumId="7" w15:restartNumberingAfterBreak="0">
     <w:nsid w:val="165A4122"/>
     <w:multiLevelType w:val="multilevel"/>
     <w:tmpl w:val="EF400764"/>
@@ -4330,7 +4836,7 @@
       </w:pPr>
     </w:lvl>
   </w:abstractNum>
-  <w:abstractNum w:abstractNumId="6" w15:restartNumberingAfterBreak="0">
+  <w:abstractNum w:abstractNumId="8" w15:restartNumberingAfterBreak="0">
     <w:nsid w:val="174314A0"/>
     <w:multiLevelType w:val="multilevel"/>
     <w:tmpl w:val="D9C612BA"/>
@@ -4416,7 +4922,7 @@
       </w:pPr>
     </w:lvl>
   </w:abstractNum>
-  <w:abstractNum w:abstractNumId="7" w15:restartNumberingAfterBreak="0">
+  <w:abstractNum w:abstractNumId="9" w15:restartNumberingAfterBreak="0">
     <w:nsid w:val="191C04E7"/>
     <w:multiLevelType w:val="multilevel"/>
     <w:tmpl w:val="67162AE6"/>
@@ -4505,7 +5011,7 @@
       </w:pPr>
     </w:lvl>
   </w:abstractNum>
-  <w:abstractNum w:abstractNumId="8" w15:restartNumberingAfterBreak="0">
+  <w:abstractNum w:abstractNumId="10" w15:restartNumberingAfterBreak="0">
     <w:nsid w:val="2B807C65"/>
     <w:multiLevelType w:val="multilevel"/>
     <w:tmpl w:val="E9AAA108"/>
@@ -4591,7 +5097,7 @@
       </w:pPr>
     </w:lvl>
   </w:abstractNum>
-  <w:abstractNum w:abstractNumId="9" w15:restartNumberingAfterBreak="0">
+  <w:abstractNum w:abstractNumId="11" w15:restartNumberingAfterBreak="0">
     <w:nsid w:val="32AB15D3"/>
     <w:multiLevelType w:val="multilevel"/>
     <w:tmpl w:val="F5847D8E"/>
@@ -4677,7 +5183,7 @@
       </w:pPr>
     </w:lvl>
   </w:abstractNum>
-  <w:abstractNum w:abstractNumId="10" w15:restartNumberingAfterBreak="0">
+  <w:abstractNum w:abstractNumId="12" w15:restartNumberingAfterBreak="0">
     <w:nsid w:val="56024F58"/>
     <w:multiLevelType w:val="multilevel"/>
     <w:tmpl w:val="74B489C0"/>
@@ -4763,7 +5269,7 @@
       </w:pPr>
     </w:lvl>
   </w:abstractNum>
-  <w:abstractNum w:abstractNumId="11" w15:restartNumberingAfterBreak="0">
+  <w:abstractNum w:abstractNumId="13" w15:restartNumberingAfterBreak="0">
     <w:nsid w:val="603D620F"/>
     <w:multiLevelType w:val="multilevel"/>
     <w:tmpl w:val="414C4D3E"/>
@@ -4855,7 +5361,7 @@
       </w:pPr>
     </w:lvl>
   </w:abstractNum>
-  <w:abstractNum w:abstractNumId="12" w15:restartNumberingAfterBreak="0">
+  <w:abstractNum w:abstractNumId="14" w15:restartNumberingAfterBreak="0">
     <w:nsid w:val="619F6EA5"/>
     <w:multiLevelType w:val="hybridMultilevel"/>
     <w:tmpl w:val="F70AF15A"/>
@@ -4941,7 +5447,7 @@
       </w:pPr>
     </w:lvl>
   </w:abstractNum>
-  <w:abstractNum w:abstractNumId="13" w15:restartNumberingAfterBreak="0">
+  <w:abstractNum w:abstractNumId="15" w15:restartNumberingAfterBreak="0">
     <w:nsid w:val="723F353B"/>
     <w:multiLevelType w:val="hybridMultilevel"/>
     <w:tmpl w:val="E5D6C4BE"/>
@@ -5030,7 +5536,7 @@
       </w:pPr>
     </w:lvl>
   </w:abstractNum>
-  <w:abstractNum w:abstractNumId="14" w15:restartNumberingAfterBreak="0">
+  <w:abstractNum w:abstractNumId="16" w15:restartNumberingAfterBreak="0">
     <w:nsid w:val="7926752D"/>
     <w:multiLevelType w:val="multilevel"/>
     <w:tmpl w:val="264C9292"/>
@@ -5143,7 +5649,7 @@
       </w:rPr>
     </w:lvl>
   </w:abstractNum>
-  <w:abstractNum w:abstractNumId="15" w15:restartNumberingAfterBreak="0">
+  <w:abstractNum w:abstractNumId="17" w15:restartNumberingAfterBreak="0">
     <w:nsid w:val="7D7A0D0F"/>
     <w:multiLevelType w:val="multilevel"/>
     <w:tmpl w:val="6EA66DC0"/>
@@ -5232,7 +5738,7 @@
       </w:pPr>
     </w:lvl>
   </w:abstractNum>
-  <w:abstractNum w:abstractNumId="16" w15:restartNumberingAfterBreak="0">
+  <w:abstractNum w:abstractNumId="18" w15:restartNumberingAfterBreak="0">
     <w:nsid w:val="7E6426A8"/>
     <w:multiLevelType w:val="multilevel"/>
     <w:tmpl w:val="89C01BEA"/>
@@ -5319,40 +5825,40 @@
     </w:lvl>
   </w:abstractNum>
   <w:num w:numId="1">
+    <w:abstractNumId w:val="10"/>
+  </w:num>
+  <w:num w:numId="2">
     <w:abstractNumId w:val="8"/>
   </w:num>
-  <w:num w:numId="2">
-    <w:abstractNumId w:val="6"/>
+  <w:num w:numId="3">
+    <w:abstractNumId w:val="13"/>
   </w:num>
-  <w:num w:numId="3">
+  <w:num w:numId="4">
+    <w:abstractNumId w:val="12"/>
+  </w:num>
+  <w:num w:numId="5">
+    <w:abstractNumId w:val="16"/>
+  </w:num>
+  <w:num w:numId="6">
     <w:abstractNumId w:val="11"/>
   </w:num>
-  <w:num w:numId="4">
-    <w:abstractNumId w:val="10"/>
-  </w:num>
-  <w:num w:numId="5">
-    <w:abstractNumId w:val="14"/>
-  </w:num>
-  <w:num w:numId="6">
-    <w:abstractNumId w:val="9"/>
-  </w:num>
   <w:num w:numId="7">
-    <w:abstractNumId w:val="3"/>
+    <w:abstractNumId w:val="4"/>
   </w:num>
   <w:num w:numId="8">
-    <w:abstractNumId w:val="5"/>
+    <w:abstractNumId w:val="7"/>
   </w:num>
   <w:num w:numId="9">
-    <w:abstractNumId w:val="16"/>
+    <w:abstractNumId w:val="18"/>
   </w:num>
   <w:num w:numId="10">
-    <w:abstractNumId w:val="7"/>
+    <w:abstractNumId w:val="9"/>
   </w:num>
   <w:num w:numId="11">
     <w:abstractNumId w:val="2"/>
   </w:num>
   <w:num w:numId="12">
-    <w:abstractNumId w:val="4"/>
+    <w:abstractNumId w:val="5"/>
   </w:num>
   <w:num w:numId="13">
     <w:abstractNumId w:val="0"/>
@@ -5361,10 +5867,10 @@
     <w:abstractNumId w:val="1"/>
   </w:num>
   <w:num w:numId="15">
-    <w:abstractNumId w:val="15"/>
+    <w:abstractNumId w:val="17"/>
   </w:num>
   <w:num w:numId="16">
-    <w:abstractNumId w:val="12"/>
+    <w:abstractNumId w:val="14"/>
     <w:lvlOverride w:ilvl="0">
       <w:startOverride w:val="1"/>
     </w:lvlOverride>
@@ -5394,7 +5900,13 @@
     </w:lvlOverride>
   </w:num>
   <w:num w:numId="17">
-    <w:abstractNumId w:val="13"/>
+    <w:abstractNumId w:val="15"/>
+  </w:num>
+  <w:num w:numId="18">
+    <w:abstractNumId w:val="3"/>
+  </w:num>
+  <w:num w:numId="19">
+    <w:abstractNumId w:val="6"/>
   </w:num>
 </w:numbering>
 </file>

</xml_diff>